<commit_message>
Updated Spring Boot Notes
</commit_message>
<xml_diff>
--- a/Spring Boot Notes.docx
+++ b/Spring Boot Notes.docx
@@ -44,23 +44,7 @@
           <w:b/>
           <w:bCs/>
         </w:rPr>
-        <w:t>1️</w:t>
-      </w:r>
-      <w:r>
-        <w:rPr>
-          <w:rFonts w:ascii="Segoe UI Symbol" w:hAnsi="Segoe UI Symbol" w:cs="Segoe UI Symbol"/>
-          <w:b/>
-          <w:bCs/>
-        </w:rPr>
-        <w:t>⃣</w:t>
-      </w:r>
-      <w:r>
-        <w:rPr>
-          <w:rFonts w:asciiTheme="majorBidi" w:hAnsiTheme="majorBidi" w:cstheme="majorBidi"/>
-          <w:b/>
-          <w:bCs/>
-        </w:rPr>
-        <w:t xml:space="preserve"> Backend &amp; Spring Boot Basics</w:t>
+        <w:t>Backend &amp; Spring Boot Basics</w:t>
       </w:r>
     </w:p>
     <w:p>
@@ -259,23 +243,7 @@
           <w:b/>
           <w:bCs/>
         </w:rPr>
-        <w:t>2️</w:t>
-      </w:r>
-      <w:r>
-        <w:rPr>
-          <w:rFonts w:ascii="Segoe UI Symbol" w:hAnsi="Segoe UI Symbol" w:cs="Segoe UI Symbol"/>
-          <w:b/>
-          <w:bCs/>
-        </w:rPr>
-        <w:t>⃣</w:t>
-      </w:r>
-      <w:r>
-        <w:rPr>
-          <w:rFonts w:asciiTheme="majorBidi" w:hAnsiTheme="majorBidi" w:cstheme="majorBidi"/>
-          <w:b/>
-          <w:bCs/>
-        </w:rPr>
-        <w:t xml:space="preserve"> Project Structure (Spring Boot)</w:t>
+        <w:t>Project Structure (Spring Boot)</w:t>
       </w:r>
     </w:p>
     <w:p>
@@ -394,16 +362,8 @@
         <w:rPr>
           <w:rFonts w:asciiTheme="majorBidi" w:hAnsiTheme="majorBidi" w:cstheme="majorBidi"/>
         </w:rPr>
-        <w:t xml:space="preserve">         └── com.</w:t>
-      </w:r>
-      <w:proofErr w:type="gramStart"/>
-      <w:r>
-        <w:rPr>
-          <w:rFonts w:asciiTheme="majorBidi" w:hAnsiTheme="majorBidi" w:cstheme="majorBidi"/>
-        </w:rPr>
-        <w:t>example.projectname</w:t>
-      </w:r>
-      <w:proofErr w:type="gramEnd"/>
+        <w:t xml:space="preserve">         └── com.example.projectname</w:t>
+      </w:r>
     </w:p>
     <w:p>
       <w:pPr>
@@ -449,23 +409,7 @@
           <w:b/>
           <w:bCs/>
         </w:rPr>
-        <w:t>3️</w:t>
-      </w:r>
-      <w:r>
-        <w:rPr>
-          <w:rFonts w:ascii="Segoe UI Symbol" w:hAnsi="Segoe UI Symbol" w:cs="Segoe UI Symbol"/>
-          <w:b/>
-          <w:bCs/>
-        </w:rPr>
-        <w:t>⃣</w:t>
-      </w:r>
-      <w:r>
-        <w:rPr>
-          <w:rFonts w:asciiTheme="majorBidi" w:hAnsiTheme="majorBidi" w:cstheme="majorBidi"/>
-          <w:b/>
-          <w:bCs/>
-        </w:rPr>
-        <w:t xml:space="preserve"> Dependencies</w:t>
+        <w:t>Dependencies</w:t>
       </w:r>
     </w:p>
     <w:p>
@@ -591,23 +535,7 @@
           <w:b/>
           <w:bCs/>
         </w:rPr>
-        <w:t>4️</w:t>
-      </w:r>
-      <w:r>
-        <w:rPr>
-          <w:rFonts w:ascii="Segoe UI Symbol" w:hAnsi="Segoe UI Symbol" w:cs="Segoe UI Symbol"/>
-          <w:b/>
-          <w:bCs/>
-        </w:rPr>
-        <w:t>⃣</w:t>
-      </w:r>
-      <w:r>
-        <w:rPr>
-          <w:rFonts w:asciiTheme="majorBidi" w:hAnsiTheme="majorBidi" w:cstheme="majorBidi"/>
-          <w:b/>
-          <w:bCs/>
-        </w:rPr>
-        <w:t xml:space="preserve"> Java Server &amp; Tomcat</w:t>
+        <w:t>Java Server &amp; Tomcat</w:t>
       </w:r>
     </w:p>
     <w:p>
@@ -740,23 +668,7 @@
           <w:bCs/>
         </w:rPr>
         <w:lastRenderedPageBreak/>
-        <w:t>5️</w:t>
-      </w:r>
-      <w:r>
-        <w:rPr>
-          <w:rFonts w:ascii="Segoe UI Symbol" w:hAnsi="Segoe UI Symbol" w:cs="Segoe UI Symbol"/>
-          <w:b/>
-          <w:bCs/>
-        </w:rPr>
-        <w:t>⃣</w:t>
-      </w:r>
-      <w:r>
-        <w:rPr>
-          <w:rFonts w:asciiTheme="majorBidi" w:hAnsiTheme="majorBidi" w:cstheme="majorBidi"/>
-          <w:b/>
-          <w:bCs/>
-        </w:rPr>
-        <w:t xml:space="preserve"> Creating Student API (Spring Initializr)</w:t>
+        <w:t>Creating Student API (Spring Initializr)</w:t>
       </w:r>
     </w:p>
     <w:p>
@@ -1065,23 +977,7 @@
           <w:b/>
           <w:bCs/>
         </w:rPr>
-        <w:t>6️</w:t>
-      </w:r>
-      <w:r>
-        <w:rPr>
-          <w:rFonts w:ascii="Segoe UI Symbol" w:hAnsi="Segoe UI Symbol" w:cs="Segoe UI Symbol"/>
-          <w:b/>
-          <w:bCs/>
-        </w:rPr>
-        <w:t>⃣</w:t>
-      </w:r>
-      <w:r>
-        <w:rPr>
-          <w:rFonts w:asciiTheme="majorBidi" w:hAnsiTheme="majorBidi" w:cstheme="majorBidi"/>
-          <w:b/>
-          <w:bCs/>
-        </w:rPr>
-        <w:t xml:space="preserve"> Running Spring Boot App</w:t>
+        <w:t>Running Spring Boot App</w:t>
       </w:r>
     </w:p>
     <w:p>
@@ -1128,16 +1024,8 @@
         <w:rPr>
           <w:rFonts w:asciiTheme="majorBidi" w:hAnsiTheme="majorBidi" w:cstheme="majorBidi"/>
         </w:rPr>
-        <w:t>mvn spring-</w:t>
-      </w:r>
-      <w:proofErr w:type="gramStart"/>
-      <w:r>
-        <w:rPr>
-          <w:rFonts w:asciiTheme="majorBidi" w:hAnsiTheme="majorBidi" w:cstheme="majorBidi"/>
-        </w:rPr>
-        <w:t>boot:run</w:t>
-      </w:r>
-      <w:proofErr w:type="gramEnd"/>
+        <w:t>mvn spring-boot:run</w:t>
+      </w:r>
     </w:p>
     <w:p>
       <w:pPr>
@@ -1162,60 +1050,28 @@
           <w:rFonts w:asciiTheme="majorBidi" w:hAnsiTheme="majorBidi" w:cstheme="majorBidi"/>
         </w:rPr>
       </w:pPr>
-      <w:proofErr w:type="gramStart"/>
-      <w:r>
-        <w:rPr>
-          <w:rFonts w:asciiTheme="majorBidi" w:hAnsiTheme="majorBidi" w:cstheme="majorBidi"/>
-        </w:rPr>
-        <w:t>./</w:t>
-      </w:r>
-      <w:proofErr w:type="gramEnd"/>
-      <w:r>
-        <w:rPr>
-          <w:rFonts w:asciiTheme="majorBidi" w:hAnsiTheme="majorBidi" w:cstheme="majorBidi"/>
-        </w:rPr>
-        <w:t>mvnw spring-</w:t>
-      </w:r>
-      <w:proofErr w:type="gramStart"/>
-      <w:r>
-        <w:rPr>
-          <w:rFonts w:asciiTheme="majorBidi" w:hAnsiTheme="majorBidi" w:cstheme="majorBidi"/>
-        </w:rPr>
-        <w:t>boot:run</w:t>
-      </w:r>
-      <w:proofErr w:type="gramEnd"/>
-    </w:p>
-    <w:p>
-      <w:pPr>
-        <w:rPr>
-          <w:rFonts w:asciiTheme="majorBidi" w:hAnsiTheme="majorBidi" w:cstheme="majorBidi"/>
-          <w:b/>
-          <w:bCs/>
-        </w:rPr>
-      </w:pPr>
-      <w:r>
-        <w:rPr>
-          <w:rFonts w:asciiTheme="majorBidi" w:hAnsiTheme="majorBidi" w:cstheme="majorBidi"/>
-          <w:b/>
-          <w:bCs/>
-        </w:rPr>
-        <w:t>7️</w:t>
-      </w:r>
-      <w:r>
-        <w:rPr>
-          <w:rFonts w:ascii="Segoe UI Symbol" w:hAnsi="Segoe UI Symbol" w:cs="Segoe UI Symbol"/>
-          <w:b/>
-          <w:bCs/>
-        </w:rPr>
-        <w:t>⃣</w:t>
-      </w:r>
-      <w:r>
-        <w:rPr>
-          <w:rFonts w:asciiTheme="majorBidi" w:hAnsiTheme="majorBidi" w:cstheme="majorBidi"/>
-          <w:b/>
-          <w:bCs/>
-        </w:rPr>
-        <w:t xml:space="preserve"> What is API?</w:t>
+      <w:r>
+        <w:rPr>
+          <w:rFonts w:asciiTheme="majorBidi" w:hAnsiTheme="majorBidi" w:cstheme="majorBidi"/>
+        </w:rPr>
+        <w:t>./mvnw spring-boot:run</w:t>
+      </w:r>
+    </w:p>
+    <w:p>
+      <w:pPr>
+        <w:rPr>
+          <w:rFonts w:asciiTheme="majorBidi" w:hAnsiTheme="majorBidi" w:cstheme="majorBidi"/>
+          <w:b/>
+          <w:bCs/>
+        </w:rPr>
+      </w:pPr>
+      <w:r>
+        <w:rPr>
+          <w:rFonts w:asciiTheme="majorBidi" w:hAnsiTheme="majorBidi" w:cstheme="majorBidi"/>
+          <w:b/>
+          <w:bCs/>
+        </w:rPr>
+        <w:t>What is API?</w:t>
       </w:r>
     </w:p>
     <w:p>
@@ -1325,23 +1181,7 @@
           <w:b/>
           <w:bCs/>
         </w:rPr>
-        <w:t>8️</w:t>
-      </w:r>
-      <w:r>
-        <w:rPr>
-          <w:rFonts w:ascii="Segoe UI Symbol" w:hAnsi="Segoe UI Symbol" w:cs="Segoe UI Symbol"/>
-          <w:b/>
-          <w:bCs/>
-        </w:rPr>
-        <w:t>⃣</w:t>
-      </w:r>
-      <w:r>
-        <w:rPr>
-          <w:rFonts w:asciiTheme="majorBidi" w:hAnsiTheme="majorBidi" w:cstheme="majorBidi"/>
-          <w:b/>
-          <w:bCs/>
-        </w:rPr>
-        <w:t xml:space="preserve"> Annotations</w:t>
+        <w:t>Annotations</w:t>
       </w:r>
     </w:p>
     <w:p>
@@ -1647,29 +1487,21 @@
           <w:b/>
           <w:bCs/>
         </w:rPr>
-        <w:t>9️</w:t>
-      </w:r>
-      <w:r>
-        <w:rPr>
-          <w:rFonts w:ascii="Segoe UI Symbol" w:hAnsi="Segoe UI Symbol" w:cs="Segoe UI Symbol"/>
-          <w:b/>
-          <w:bCs/>
-        </w:rPr>
-        <w:t>⃣</w:t>
-      </w:r>
-      <w:r>
-        <w:rPr>
-          <w:rFonts w:asciiTheme="majorBidi" w:hAnsiTheme="majorBidi" w:cstheme="majorBidi"/>
-          <w:b/>
-          <w:bCs/>
-        </w:rPr>
-        <w:t xml:space="preserve"> REST vs MVC</w:t>
+        <w:t>REST vs MVC</w:t>
       </w:r>
     </w:p>
     <w:tbl>
       <w:tblPr>
         <w:tblW w:w="0" w:type="auto"/>
         <w:tblCellSpacing w:w="15" w:type="dxa"/>
+        <w:tblBorders>
+          <w:top w:val="single" w:sz="4" w:space="0" w:color="auto"/>
+          <w:left w:val="single" w:sz="4" w:space="0" w:color="auto"/>
+          <w:bottom w:val="single" w:sz="4" w:space="0" w:color="auto"/>
+          <w:right w:val="single" w:sz="4" w:space="0" w:color="auto"/>
+          <w:insideH w:val="single" w:sz="4" w:space="0" w:color="auto"/>
+          <w:insideV w:val="single" w:sz="4" w:space="0" w:color="auto"/>
+        </w:tblBorders>
         <w:tblCellMar>
           <w:top w:w="15" w:type="dxa"/>
           <w:left w:w="15" w:type="dxa"/>
@@ -1679,9 +1511,9 @@
         <w:tblLook w:val="04A0" w:firstRow="1" w:lastRow="0" w:firstColumn="1" w:lastColumn="0" w:noHBand="0" w:noVBand="1"/>
       </w:tblPr>
       <w:tblGrid>
-        <w:gridCol w:w="1065"/>
-        <w:gridCol w:w="1672"/>
-        <w:gridCol w:w="1182"/>
+        <w:gridCol w:w="1085"/>
+        <w:gridCol w:w="1692"/>
+        <w:gridCol w:w="1202"/>
       </w:tblGrid>
       <w:tr>
         <w:trPr>
@@ -1967,19 +1799,11 @@
       </w:pPr>
       <w:r>
         <w:rPr>
-          <w:rFonts w:ascii="Segoe UI Emoji" w:hAnsi="Segoe UI Emoji" w:cs="Segoe UI Emoji"/>
-          <w:b/>
-          <w:bCs/>
-        </w:rPr>
-        <w:t>🔟</w:t>
-      </w:r>
-      <w:r>
-        <w:rPr>
-          <w:rFonts w:asciiTheme="majorBidi" w:hAnsiTheme="majorBidi" w:cstheme="majorBidi"/>
-          <w:b/>
-          <w:bCs/>
-        </w:rPr>
-        <w:t xml:space="preserve"> GET Mapping Example Concept</w:t>
+          <w:rFonts w:asciiTheme="majorBidi" w:hAnsiTheme="majorBidi" w:cstheme="majorBidi"/>
+          <w:b/>
+          <w:bCs/>
+        </w:rPr>
+        <w:t>GET Mapping Example Concept</w:t>
       </w:r>
     </w:p>
     <w:p>
@@ -2013,19 +1837,7 @@
         <w:rPr>
           <w:rFonts w:asciiTheme="majorBidi" w:hAnsiTheme="majorBidi" w:cstheme="majorBidi"/>
         </w:rPr>
-        <w:t>Example URL</w:t>
-      </w:r>
-      <w:r>
-        <w:rPr>
-          <w:rFonts w:asciiTheme="majorBidi" w:hAnsiTheme="majorBidi" w:cstheme="majorBidi"/>
-        </w:rPr>
-        <w:t xml:space="preserve">: </w:t>
-      </w:r>
-      <w:r>
-        <w:rPr>
-          <w:rFonts w:asciiTheme="majorBidi" w:hAnsiTheme="majorBidi" w:cstheme="majorBidi"/>
-        </w:rPr>
-        <w:t>/hello/user/{id}</w:t>
+        <w:t>Example URL: /hello/user/{id}</w:t>
       </w:r>
     </w:p>
     <w:p>
@@ -2059,39 +1871,7 @@
           <w:b/>
           <w:bCs/>
         </w:rPr>
-        <w:t>1️</w:t>
-      </w:r>
-      <w:r>
-        <w:rPr>
-          <w:rFonts w:ascii="Segoe UI Symbol" w:hAnsi="Segoe UI Symbol" w:cs="Segoe UI Symbol"/>
-          <w:b/>
-          <w:bCs/>
-        </w:rPr>
-        <w:t>⃣</w:t>
-      </w:r>
-      <w:r>
-        <w:rPr>
-          <w:rFonts w:asciiTheme="majorBidi" w:hAnsiTheme="majorBidi" w:cstheme="majorBidi"/>
-          <w:b/>
-          <w:bCs/>
-        </w:rPr>
-        <w:t>1️</w:t>
-      </w:r>
-      <w:r>
-        <w:rPr>
-          <w:rFonts w:ascii="Segoe UI Symbol" w:hAnsi="Segoe UI Symbol" w:cs="Segoe UI Symbol"/>
-          <w:b/>
-          <w:bCs/>
-        </w:rPr>
-        <w:t>⃣</w:t>
-      </w:r>
-      <w:r>
-        <w:rPr>
-          <w:rFonts w:asciiTheme="majorBidi" w:hAnsiTheme="majorBidi" w:cstheme="majorBidi"/>
-          <w:b/>
-          <w:bCs/>
-        </w:rPr>
-        <w:t xml:space="preserve"> POST Mapping &amp; Model Class</w:t>
+        <w:t>POST Mapping &amp; Model Class</w:t>
       </w:r>
     </w:p>
     <w:p>
@@ -2144,82 +1924,50 @@
           <w:rFonts w:asciiTheme="majorBidi" w:hAnsiTheme="majorBidi" w:cstheme="majorBidi"/>
         </w:rPr>
       </w:pPr>
-      <w:proofErr w:type="gramStart"/>
-      <w:r>
-        <w:rPr>
-          <w:rFonts w:asciiTheme="majorBidi" w:hAnsiTheme="majorBidi" w:cstheme="majorBidi"/>
-        </w:rPr>
-        <w:t>id :</w:t>
-      </w:r>
-      <w:proofErr w:type="gramEnd"/>
-      <w:r>
-        <w:rPr>
-          <w:rFonts w:asciiTheme="majorBidi" w:hAnsiTheme="majorBidi" w:cstheme="majorBidi"/>
-        </w:rPr>
-        <w:t xml:space="preserve"> int</w:t>
-      </w:r>
-    </w:p>
-    <w:p>
-      <w:pPr>
-        <w:rPr>
-          <w:rFonts w:asciiTheme="majorBidi" w:hAnsiTheme="majorBidi" w:cstheme="majorBidi"/>
-        </w:rPr>
-      </w:pPr>
-      <w:proofErr w:type="gramStart"/>
-      <w:r>
-        <w:rPr>
-          <w:rFonts w:asciiTheme="majorBidi" w:hAnsiTheme="majorBidi" w:cstheme="majorBidi"/>
-        </w:rPr>
-        <w:t>name :</w:t>
-      </w:r>
-      <w:proofErr w:type="gramEnd"/>
-      <w:r>
-        <w:rPr>
-          <w:rFonts w:asciiTheme="majorBidi" w:hAnsiTheme="majorBidi" w:cstheme="majorBidi"/>
-        </w:rPr>
-        <w:t xml:space="preserve"> String</w:t>
-      </w:r>
-    </w:p>
-    <w:p>
-      <w:pPr>
-        <w:rPr>
-          <w:rFonts w:asciiTheme="majorBidi" w:hAnsiTheme="majorBidi" w:cstheme="majorBidi"/>
-        </w:rPr>
-      </w:pPr>
-      <w:proofErr w:type="gramStart"/>
-      <w:r>
-        <w:rPr>
-          <w:rFonts w:asciiTheme="majorBidi" w:hAnsiTheme="majorBidi" w:cstheme="majorBidi"/>
-        </w:rPr>
-        <w:t>place :</w:t>
-      </w:r>
-      <w:proofErr w:type="gramEnd"/>
-      <w:r>
-        <w:rPr>
-          <w:rFonts w:asciiTheme="majorBidi" w:hAnsiTheme="majorBidi" w:cstheme="majorBidi"/>
-        </w:rPr>
-        <w:t xml:space="preserve"> String</w:t>
-      </w:r>
-    </w:p>
-    <w:p>
-      <w:pPr>
-        <w:rPr>
-          <w:rFonts w:asciiTheme="majorBidi" w:hAnsiTheme="majorBidi" w:cstheme="majorBidi"/>
-        </w:rPr>
-      </w:pPr>
-      <w:proofErr w:type="gramStart"/>
-      <w:r>
-        <w:rPr>
-          <w:rFonts w:asciiTheme="majorBidi" w:hAnsiTheme="majorBidi" w:cstheme="majorBidi"/>
-        </w:rPr>
-        <w:t>favColor :</w:t>
-      </w:r>
-      <w:proofErr w:type="gramEnd"/>
-      <w:r>
-        <w:rPr>
-          <w:rFonts w:asciiTheme="majorBidi" w:hAnsiTheme="majorBidi" w:cstheme="majorBidi"/>
-        </w:rPr>
-        <w:t xml:space="preserve"> String</w:t>
+      <w:r>
+        <w:rPr>
+          <w:rFonts w:asciiTheme="majorBidi" w:hAnsiTheme="majorBidi" w:cstheme="majorBidi"/>
+        </w:rPr>
+        <w:t>id : int</w:t>
+      </w:r>
+    </w:p>
+    <w:p>
+      <w:pPr>
+        <w:rPr>
+          <w:rFonts w:asciiTheme="majorBidi" w:hAnsiTheme="majorBidi" w:cstheme="majorBidi"/>
+        </w:rPr>
+      </w:pPr>
+      <w:r>
+        <w:rPr>
+          <w:rFonts w:asciiTheme="majorBidi" w:hAnsiTheme="majorBidi" w:cstheme="majorBidi"/>
+        </w:rPr>
+        <w:t>name : String</w:t>
+      </w:r>
+    </w:p>
+    <w:p>
+      <w:pPr>
+        <w:rPr>
+          <w:rFonts w:asciiTheme="majorBidi" w:hAnsiTheme="majorBidi" w:cstheme="majorBidi"/>
+        </w:rPr>
+      </w:pPr>
+      <w:r>
+        <w:rPr>
+          <w:rFonts w:asciiTheme="majorBidi" w:hAnsiTheme="majorBidi" w:cstheme="majorBidi"/>
+        </w:rPr>
+        <w:t>place : String</w:t>
+      </w:r>
+    </w:p>
+    <w:p>
+      <w:pPr>
+        <w:rPr>
+          <w:rFonts w:asciiTheme="majorBidi" w:hAnsiTheme="majorBidi" w:cstheme="majorBidi"/>
+        </w:rPr>
+      </w:pPr>
+      <w:r>
+        <w:rPr>
+          <w:rFonts w:asciiTheme="majorBidi" w:hAnsiTheme="majorBidi" w:cstheme="majorBidi"/>
+        </w:rPr>
+        <w:t>favColor : String</w:t>
       </w:r>
     </w:p>
     <w:p>
@@ -2306,72 +2054,28 @@
         </w:rPr>
         <w:t xml:space="preserve">Whole data stored in a </w:t>
       </w:r>
-      <w:proofErr w:type="gramStart"/>
-      <w:r>
-        <w:rPr>
-          <w:rFonts w:asciiTheme="majorBidi" w:hAnsiTheme="majorBidi" w:cstheme="majorBidi"/>
-          <w:b/>
-          <w:bCs/>
-        </w:rPr>
-        <w:t>Model</w:t>
-      </w:r>
-      <w:proofErr w:type="gramEnd"/>
-      <w:r>
-        <w:rPr>
-          <w:rFonts w:asciiTheme="majorBidi" w:hAnsiTheme="majorBidi" w:cstheme="majorBidi"/>
-          <w:b/>
-          <w:bCs/>
-        </w:rPr>
-        <w:t xml:space="preserve"> class</w:t>
-      </w:r>
-    </w:p>
-    <w:p>
-      <w:pPr>
-        <w:rPr>
-          <w:rFonts w:asciiTheme="majorBidi" w:hAnsiTheme="majorBidi" w:cstheme="majorBidi"/>
-          <w:b/>
-          <w:bCs/>
-        </w:rPr>
-      </w:pPr>
-      <w:r>
-        <w:rPr>
-          <w:rFonts w:asciiTheme="majorBidi" w:hAnsiTheme="majorBidi" w:cstheme="majorBidi"/>
-          <w:b/>
-          <w:bCs/>
-        </w:rPr>
-        <w:t>1️</w:t>
-      </w:r>
-      <w:r>
-        <w:rPr>
-          <w:rFonts w:ascii="Segoe UI Symbol" w:hAnsi="Segoe UI Symbol" w:cs="Segoe UI Symbol"/>
-          <w:b/>
-          <w:bCs/>
-        </w:rPr>
-        <w:t>⃣</w:t>
-      </w:r>
-      <w:r>
-        <w:rPr>
-          <w:rFonts w:asciiTheme="majorBidi" w:hAnsiTheme="majorBidi" w:cstheme="majorBidi"/>
-          <w:b/>
-          <w:bCs/>
-        </w:rPr>
-        <w:t>2️</w:t>
-      </w:r>
-      <w:r>
-        <w:rPr>
-          <w:rFonts w:ascii="Segoe UI Symbol" w:hAnsi="Segoe UI Symbol" w:cs="Segoe UI Symbol"/>
-          <w:b/>
-          <w:bCs/>
-        </w:rPr>
-        <w:t>⃣</w:t>
-      </w:r>
-      <w:r>
-        <w:rPr>
-          <w:rFonts w:asciiTheme="majorBidi" w:hAnsiTheme="majorBidi" w:cstheme="majorBidi"/>
-          <w:b/>
-          <w:bCs/>
-        </w:rPr>
-        <w:t xml:space="preserve"> JSON vs Java Object</w:t>
+      <w:r>
+        <w:rPr>
+          <w:rFonts w:asciiTheme="majorBidi" w:hAnsiTheme="majorBidi" w:cstheme="majorBidi"/>
+          <w:b/>
+          <w:bCs/>
+        </w:rPr>
+        <w:t>Model class</w:t>
+      </w:r>
+    </w:p>
+    <w:p>
+      <w:pPr>
+        <w:rPr>
+          <w:rFonts w:asciiTheme="majorBidi" w:hAnsiTheme="majorBidi" w:cstheme="majorBidi"/>
+        </w:rPr>
+      </w:pPr>
+      <w:r>
+        <w:rPr>
+          <w:rFonts w:asciiTheme="majorBidi" w:hAnsiTheme="majorBidi" w:cstheme="majorBidi"/>
+          <w:b/>
+          <w:bCs/>
+        </w:rPr>
+        <w:t>JSON vs Java Object</w:t>
       </w:r>
     </w:p>
     <w:p>
@@ -2592,39 +2296,7 @@
           <w:b/>
           <w:bCs/>
         </w:rPr>
-        <w:t>1️</w:t>
-      </w:r>
-      <w:r>
-        <w:rPr>
-          <w:rFonts w:ascii="Segoe UI Symbol" w:hAnsi="Segoe UI Symbol" w:cs="Segoe UI Symbol"/>
-          <w:b/>
-          <w:bCs/>
-        </w:rPr>
-        <w:t>⃣</w:t>
-      </w:r>
-      <w:r>
-        <w:rPr>
-          <w:rFonts w:asciiTheme="majorBidi" w:hAnsiTheme="majorBidi" w:cstheme="majorBidi"/>
-          <w:b/>
-          <w:bCs/>
-        </w:rPr>
-        <w:t>3️</w:t>
-      </w:r>
-      <w:r>
-        <w:rPr>
-          <w:rFonts w:ascii="Segoe UI Symbol" w:hAnsi="Segoe UI Symbol" w:cs="Segoe UI Symbol"/>
-          <w:b/>
-          <w:bCs/>
-        </w:rPr>
-        <w:t>⃣</w:t>
-      </w:r>
-      <w:r>
-        <w:rPr>
-          <w:rFonts w:asciiTheme="majorBidi" w:hAnsiTheme="majorBidi" w:cstheme="majorBidi"/>
-          <w:b/>
-          <w:bCs/>
-        </w:rPr>
-        <w:t xml:space="preserve"> Thymeleaf</w:t>
+        <w:t>Thymeleaf</w:t>
       </w:r>
     </w:p>
     <w:p>
@@ -2726,39 +2398,7 @@
           <w:b/>
           <w:bCs/>
         </w:rPr>
-        <w:t>1️</w:t>
-      </w:r>
-      <w:r>
-        <w:rPr>
-          <w:rFonts w:ascii="Segoe UI Symbol" w:hAnsi="Segoe UI Symbol" w:cs="Segoe UI Symbol"/>
-          <w:b/>
-          <w:bCs/>
-        </w:rPr>
-        <w:t>⃣</w:t>
-      </w:r>
-      <w:r>
-        <w:rPr>
-          <w:rFonts w:asciiTheme="majorBidi" w:hAnsiTheme="majorBidi" w:cstheme="majorBidi"/>
-          <w:b/>
-          <w:bCs/>
-        </w:rPr>
-        <w:t>4️</w:t>
-      </w:r>
-      <w:r>
-        <w:rPr>
-          <w:rFonts w:ascii="Segoe UI Symbol" w:hAnsi="Segoe UI Symbol" w:cs="Segoe UI Symbol"/>
-          <w:b/>
-          <w:bCs/>
-        </w:rPr>
-        <w:t>⃣</w:t>
-      </w:r>
-      <w:r>
-        <w:rPr>
-          <w:rFonts w:asciiTheme="majorBidi" w:hAnsiTheme="majorBidi" w:cstheme="majorBidi"/>
-          <w:b/>
-          <w:bCs/>
-        </w:rPr>
-        <w:t xml:space="preserve"> Dependency Management</w:t>
+        <w:t>Dependency Management</w:t>
       </w:r>
     </w:p>
     <w:p>
@@ -2933,68 +2573,26 @@
           <w:rFonts w:asciiTheme="majorBidi" w:hAnsiTheme="majorBidi" w:cstheme="majorBidi"/>
         </w:rPr>
       </w:pPr>
-      <w:proofErr w:type="gramStart"/>
-      <w:r>
-        <w:rPr>
-          <w:rFonts w:asciiTheme="majorBidi" w:hAnsiTheme="majorBidi" w:cstheme="majorBidi"/>
-        </w:rPr>
-        <w:t>build.gradle</w:t>
-      </w:r>
-      <w:proofErr w:type="gramEnd"/>
-      <w:r>
-        <w:rPr>
-          <w:rFonts w:asciiTheme="majorBidi" w:hAnsiTheme="majorBidi" w:cstheme="majorBidi"/>
-        </w:rPr>
-        <w:t xml:space="preserve"> (Gradle)</w:t>
-      </w:r>
-    </w:p>
-    <w:p>
-      <w:pPr>
-        <w:rPr>
-          <w:rFonts w:asciiTheme="majorBidi" w:hAnsiTheme="majorBidi" w:cstheme="majorBidi"/>
-          <w:b/>
-          <w:bCs/>
-        </w:rPr>
-      </w:pPr>
-      <w:r>
-        <w:rPr>
-          <w:rFonts w:asciiTheme="majorBidi" w:hAnsiTheme="majorBidi" w:cstheme="majorBidi"/>
-          <w:b/>
-          <w:bCs/>
-        </w:rPr>
-        <w:t>1️</w:t>
-      </w:r>
-      <w:r>
-        <w:rPr>
-          <w:rFonts w:ascii="Segoe UI Symbol" w:hAnsi="Segoe UI Symbol" w:cs="Segoe UI Symbol"/>
-          <w:b/>
-          <w:bCs/>
-        </w:rPr>
-        <w:t>⃣</w:t>
-      </w:r>
-      <w:r>
-        <w:rPr>
-          <w:rFonts w:asciiTheme="majorBidi" w:hAnsiTheme="majorBidi" w:cstheme="majorBidi"/>
-          <w:b/>
-          <w:bCs/>
-        </w:rPr>
-        <w:t>5️</w:t>
-      </w:r>
-      <w:r>
-        <w:rPr>
-          <w:rFonts w:ascii="Segoe UI Symbol" w:hAnsi="Segoe UI Symbol" w:cs="Segoe UI Symbol"/>
-          <w:b/>
-          <w:bCs/>
-        </w:rPr>
-        <w:t>⃣</w:t>
-      </w:r>
-      <w:r>
-        <w:rPr>
-          <w:rFonts w:asciiTheme="majorBidi" w:hAnsiTheme="majorBidi" w:cstheme="majorBidi"/>
-          <w:b/>
-          <w:bCs/>
-        </w:rPr>
-        <w:t xml:space="preserve"> Build Systems</w:t>
+      <w:r>
+        <w:rPr>
+          <w:rFonts w:asciiTheme="majorBidi" w:hAnsiTheme="majorBidi" w:cstheme="majorBidi"/>
+        </w:rPr>
+        <w:t>build.gradle (Gradle)</w:t>
+      </w:r>
+    </w:p>
+    <w:p>
+      <w:pPr>
+        <w:rPr>
+          <w:rFonts w:asciiTheme="majorBidi" w:hAnsiTheme="majorBidi" w:cstheme="majorBidi"/>
+        </w:rPr>
+      </w:pPr>
+      <w:r>
+        <w:rPr>
+          <w:rFonts w:asciiTheme="majorBidi" w:hAnsiTheme="majorBidi" w:cstheme="majorBidi"/>
+          <w:b/>
+          <w:bCs/>
+        </w:rPr>
+        <w:t>Build Systems</w:t>
       </w:r>
     </w:p>
     <w:p>
@@ -3062,6 +2660,25 @@
     </w:p>
     <w:p>
       <w:pPr>
+        <w:numPr>
+          <w:ilvl w:val="0"/>
+          <w:numId w:val="19"/>
+        </w:numPr>
+        <w:rPr>
+          <w:rFonts w:asciiTheme="majorBidi" w:hAnsiTheme="majorBidi" w:cstheme="majorBidi"/>
+        </w:rPr>
+      </w:pPr>
+      <w:r>
+        <w:rPr>
+          <w:rFonts w:asciiTheme="majorBidi" w:hAnsiTheme="majorBidi" w:cstheme="majorBidi"/>
+          <w:b/>
+          <w:bCs/>
+        </w:rPr>
+        <w:t>Starters</w:t>
+      </w:r>
+    </w:p>
+    <w:p>
+      <w:pPr>
         <w:rPr>
           <w:rFonts w:asciiTheme="majorBidi" w:hAnsiTheme="majorBidi" w:cstheme="majorBidi"/>
         </w:rPr>
@@ -3095,39 +2712,7 @@
           <w:b/>
           <w:bCs/>
         </w:rPr>
-        <w:t>1️</w:t>
-      </w:r>
-      <w:r>
-        <w:rPr>
-          <w:rFonts w:ascii="Segoe UI Symbol" w:hAnsi="Segoe UI Symbol" w:cs="Segoe UI Symbol"/>
-          <w:b/>
-          <w:bCs/>
-        </w:rPr>
-        <w:t>⃣</w:t>
-      </w:r>
-      <w:r>
-        <w:rPr>
-          <w:rFonts w:asciiTheme="majorBidi" w:hAnsiTheme="majorBidi" w:cstheme="majorBidi"/>
-          <w:b/>
-          <w:bCs/>
-        </w:rPr>
-        <w:t>6️</w:t>
-      </w:r>
-      <w:r>
-        <w:rPr>
-          <w:rFonts w:ascii="Segoe UI Symbol" w:hAnsi="Segoe UI Symbol" w:cs="Segoe UI Symbol"/>
-          <w:b/>
-          <w:bCs/>
-        </w:rPr>
-        <w:t>⃣</w:t>
-      </w:r>
-      <w:r>
-        <w:rPr>
-          <w:rFonts w:asciiTheme="majorBidi" w:hAnsiTheme="majorBidi" w:cstheme="majorBidi"/>
-          <w:b/>
-          <w:bCs/>
-        </w:rPr>
-        <w:t xml:space="preserve"> Packaging &amp; Running</w:t>
+        <w:t>Packaging &amp; Running</w:t>
       </w:r>
     </w:p>
     <w:p>
@@ -3227,49 +2812,15 @@
       <w:pPr>
         <w:rPr>
           <w:rFonts w:asciiTheme="majorBidi" w:hAnsiTheme="majorBidi" w:cstheme="majorBidi"/>
-          <w:b/>
-          <w:bCs/>
-        </w:rPr>
-      </w:pPr>
-      <w:r>
-        <w:rPr>
-          <w:rFonts w:asciiTheme="majorBidi" w:hAnsiTheme="majorBidi" w:cstheme="majorBidi"/>
-          <w:b/>
-          <w:bCs/>
-        </w:rPr>
-        <w:t>1️</w:t>
-      </w:r>
-      <w:r>
-        <w:rPr>
-          <w:rFonts w:ascii="Segoe UI Symbol" w:hAnsi="Segoe UI Symbol" w:cs="Segoe UI Symbol"/>
-          <w:b/>
-          <w:bCs/>
-        </w:rPr>
-        <w:t>⃣</w:t>
-      </w:r>
-      <w:r>
-        <w:rPr>
-          <w:rFonts w:asciiTheme="majorBidi" w:hAnsiTheme="majorBidi" w:cstheme="majorBidi"/>
-          <w:b/>
-          <w:bCs/>
-        </w:rPr>
-        <w:t>7️</w:t>
-      </w:r>
-      <w:r>
-        <w:rPr>
-          <w:rFonts w:ascii="Segoe UI Symbol" w:hAnsi="Segoe UI Symbol" w:cs="Segoe UI Symbol"/>
-          <w:b/>
-          <w:bCs/>
-        </w:rPr>
-        <w:t>⃣</w:t>
-      </w:r>
-      <w:r>
-        <w:rPr>
-          <w:rFonts w:asciiTheme="majorBidi" w:hAnsiTheme="majorBidi" w:cstheme="majorBidi"/>
-          <w:b/>
-          <w:bCs/>
-        </w:rPr>
-        <w:t xml:space="preserve"> System Requirements</w:t>
+        </w:rPr>
+      </w:pPr>
+      <w:r>
+        <w:rPr>
+          <w:rFonts w:asciiTheme="majorBidi" w:hAnsiTheme="majorBidi" w:cstheme="majorBidi"/>
+          <w:b/>
+          <w:bCs/>
+        </w:rPr>
+        <w:t>System Requirements</w:t>
       </w:r>
     </w:p>
     <w:p>
@@ -3361,39 +2912,7 @@
           <w:b/>
           <w:bCs/>
         </w:rPr>
-        <w:t>1️</w:t>
-      </w:r>
-      <w:r>
-        <w:rPr>
-          <w:rFonts w:ascii="Segoe UI Symbol" w:hAnsi="Segoe UI Symbol" w:cs="Segoe UI Symbol"/>
-          <w:b/>
-          <w:bCs/>
-        </w:rPr>
-        <w:t>⃣</w:t>
-      </w:r>
-      <w:r>
-        <w:rPr>
-          <w:rFonts w:asciiTheme="majorBidi" w:hAnsiTheme="majorBidi" w:cstheme="majorBidi"/>
-          <w:b/>
-          <w:bCs/>
-        </w:rPr>
-        <w:t>8️</w:t>
-      </w:r>
-      <w:r>
-        <w:rPr>
-          <w:rFonts w:ascii="Segoe UI Symbol" w:hAnsi="Segoe UI Symbol" w:cs="Segoe UI Symbol"/>
-          <w:b/>
-          <w:bCs/>
-        </w:rPr>
-        <w:t>⃣</w:t>
-      </w:r>
-      <w:r>
-        <w:rPr>
-          <w:rFonts w:asciiTheme="majorBidi" w:hAnsiTheme="majorBidi" w:cstheme="majorBidi"/>
-          <w:b/>
-          <w:bCs/>
-        </w:rPr>
-        <w:t xml:space="preserve"> Key Advantages of Spring Boot</w:t>
+        <w:t>Key Advantages of Spring Boot</w:t>
       </w:r>
     </w:p>
     <w:p>
@@ -7403,6 +6922,7 @@
   <w:style w:type="character" w:default="1" w:styleId="DefaultParagraphFont">
     <w:name w:val="Default Paragraph Font"/>
     <w:uiPriority w:val="1"/>
+    <w:semiHidden/>
     <w:unhideWhenUsed/>
   </w:style>
   <w:style w:type="table" w:default="1" w:styleId="TableNormal">

</xml_diff>